<commit_message>
added new datasets added working code o filter the json (NO LONGER .BIB used) wrote a documented version on the output rmd
</commit_message>
<xml_diff>
--- a/output.docx
+++ b/output.docx
@@ -15,7 +15,779 @@
         <w:pStyle w:val="FirstParagraph"/>
       </w:pPr>
       <w:r>
-        <w:t xml:space="preserve">@abele-brehmAttitudesOpenScience2019</w:t>
+        <w:t xml:space="preserve">Plan:</w:t>
+      </w:r>
+      <w:r>
+        <w:t xml:space="preserve"> </w:t>
+      </w:r>
+      <w:r>
+        <w:t xml:space="preserve">1. Import the better bibtex file</w:t>
+      </w:r>
+    </w:p>
+    <w:p>
+      <w:pPr>
+        <w:pStyle w:val="SourceCode"/>
+      </w:pPr>
+      <w:r>
+        <w:rPr>
+          <w:rStyle w:val="CommentTok"/>
+        </w:rPr>
+        <w:t xml:space="preserve">#for citing:</w:t>
+      </w:r>
+      <w:r>
+        <w:br/>
+      </w:r>
+      <w:r>
+        <w:rPr>
+          <w:rStyle w:val="ControlFlowTok"/>
+        </w:rPr>
+        <w:t xml:space="preserve">if</w:t>
+      </w:r>
+      <w:r>
+        <w:rPr>
+          <w:rStyle w:val="NormalTok"/>
+        </w:rPr>
+        <w:t xml:space="preserve"> (</w:t>
+      </w:r>
+      <w:r>
+        <w:rPr>
+          <w:rStyle w:val="SpecialCharTok"/>
+        </w:rPr>
+        <w:t xml:space="preserve">!</w:t>
+      </w:r>
+      <w:r>
+        <w:rPr>
+          <w:rStyle w:val="FunctionTok"/>
+        </w:rPr>
+        <w:t xml:space="preserve">requireNamespace</w:t>
+      </w:r>
+      <w:r>
+        <w:rPr>
+          <w:rStyle w:val="NormalTok"/>
+        </w:rPr>
+        <w:t xml:space="preserve">(</w:t>
+      </w:r>
+      <w:r>
+        <w:rPr>
+          <w:rStyle w:val="StringTok"/>
+        </w:rPr>
+        <w:t xml:space="preserve">"RefManageR"</w:t>
+      </w:r>
+      <w:r>
+        <w:rPr>
+          <w:rStyle w:val="NormalTok"/>
+        </w:rPr>
+        <w:t xml:space="preserve">, </w:t>
+      </w:r>
+      <w:r>
+        <w:rPr>
+          <w:rStyle w:val="AttributeTok"/>
+        </w:rPr>
+        <w:t xml:space="preserve">quietly =</w:t>
+      </w:r>
+      <w:r>
+        <w:rPr>
+          <w:rStyle w:val="NormalTok"/>
+        </w:rPr>
+        <w:t xml:space="preserve"> </w:t>
+      </w:r>
+      <w:r>
+        <w:rPr>
+          <w:rStyle w:val="ConstantTok"/>
+        </w:rPr>
+        <w:t xml:space="preserve">TRUE</w:t>
+      </w:r>
+      <w:r>
+        <w:rPr>
+          <w:rStyle w:val="NormalTok"/>
+        </w:rPr>
+        <w:t xml:space="preserve">)) {</w:t>
+      </w:r>
+      <w:r>
+        <w:br/>
+      </w:r>
+      <w:r>
+        <w:rPr>
+          <w:rStyle w:val="NormalTok"/>
+        </w:rPr>
+        <w:t xml:space="preserve">  </w:t>
+      </w:r>
+      <w:r>
+        <w:rPr>
+          <w:rStyle w:val="FunctionTok"/>
+        </w:rPr>
+        <w:t xml:space="preserve">install.packages</w:t>
+      </w:r>
+      <w:r>
+        <w:rPr>
+          <w:rStyle w:val="NormalTok"/>
+        </w:rPr>
+        <w:t xml:space="preserve">(</w:t>
+      </w:r>
+      <w:r>
+        <w:rPr>
+          <w:rStyle w:val="StringTok"/>
+        </w:rPr>
+        <w:t xml:space="preserve">"RefManageR"</w:t>
+      </w:r>
+      <w:r>
+        <w:rPr>
+          <w:rStyle w:val="NormalTok"/>
+        </w:rPr>
+        <w:t xml:space="preserve">) }</w:t>
+      </w:r>
+      <w:r>
+        <w:br/>
+      </w:r>
+      <w:r>
+        <w:rPr>
+          <w:rStyle w:val="FunctionTok"/>
+        </w:rPr>
+        <w:t xml:space="preserve">library</w:t>
+      </w:r>
+      <w:r>
+        <w:rPr>
+          <w:rStyle w:val="NormalTok"/>
+        </w:rPr>
+        <w:t xml:space="preserve">(RefManageR)</w:t>
+      </w:r>
+      <w:r>
+        <w:br/>
+      </w:r>
+      <w:r>
+        <w:rPr>
+          <w:rStyle w:val="NormalTok"/>
+        </w:rPr>
+        <w:t xml:space="preserve">bib_file </w:t>
+      </w:r>
+      <w:r>
+        <w:rPr>
+          <w:rStyle w:val="OtherTok"/>
+        </w:rPr>
+        <w:t xml:space="preserve">&lt;-</w:t>
+      </w:r>
+      <w:r>
+        <w:rPr>
+          <w:rStyle w:val="NormalTok"/>
+        </w:rPr>
+        <w:t xml:space="preserve"> </w:t>
+      </w:r>
+      <w:r>
+        <w:rPr>
+          <w:rStyle w:val="FunctionTok"/>
+        </w:rPr>
+        <w:t xml:space="preserve">ReadBib</w:t>
+      </w:r>
+      <w:r>
+        <w:rPr>
+          <w:rStyle w:val="NormalTok"/>
+        </w:rPr>
+        <w:t xml:space="preserve">(</w:t>
+      </w:r>
+      <w:r>
+        <w:rPr>
+          <w:rStyle w:val="StringTok"/>
+        </w:rPr>
+        <w:t xml:space="preserve">"LMUOpenScienceCenter_MembersPublications.bib"</w:t>
+      </w:r>
+      <w:r>
+        <w:rPr>
+          <w:rStyle w:val="NormalTok"/>
+        </w:rPr>
+        <w:t xml:space="preserve">)</w:t>
+      </w:r>
+      <w:r>
+        <w:br/>
+      </w:r>
+      <w:r>
+        <w:br/>
+      </w:r>
+      <w:r>
+        <w:br/>
+      </w:r>
+      <w:r>
+        <w:rPr>
+          <w:rStyle w:val="CommentTok"/>
+        </w:rPr>
+        <w:t xml:space="preserve"># For filtering:</w:t>
+      </w:r>
+      <w:r>
+        <w:br/>
+      </w:r>
+      <w:r>
+        <w:rPr>
+          <w:rStyle w:val="ControlFlowTok"/>
+        </w:rPr>
+        <w:t xml:space="preserve">if</w:t>
+      </w:r>
+      <w:r>
+        <w:rPr>
+          <w:rStyle w:val="NormalTok"/>
+        </w:rPr>
+        <w:t xml:space="preserve"> (</w:t>
+      </w:r>
+      <w:r>
+        <w:rPr>
+          <w:rStyle w:val="SpecialCharTok"/>
+        </w:rPr>
+        <w:t xml:space="preserve">!</w:t>
+      </w:r>
+      <w:r>
+        <w:rPr>
+          <w:rStyle w:val="FunctionTok"/>
+        </w:rPr>
+        <w:t xml:space="preserve">requireNamespace</w:t>
+      </w:r>
+      <w:r>
+        <w:rPr>
+          <w:rStyle w:val="NormalTok"/>
+        </w:rPr>
+        <w:t xml:space="preserve">(</w:t>
+      </w:r>
+      <w:r>
+        <w:rPr>
+          <w:rStyle w:val="StringTok"/>
+        </w:rPr>
+        <w:t xml:space="preserve">"jsonlite"</w:t>
+      </w:r>
+      <w:r>
+        <w:rPr>
+          <w:rStyle w:val="NormalTok"/>
+        </w:rPr>
+        <w:t xml:space="preserve">, </w:t>
+      </w:r>
+      <w:r>
+        <w:rPr>
+          <w:rStyle w:val="AttributeTok"/>
+        </w:rPr>
+        <w:t xml:space="preserve">quietly =</w:t>
+      </w:r>
+      <w:r>
+        <w:rPr>
+          <w:rStyle w:val="NormalTok"/>
+        </w:rPr>
+        <w:t xml:space="preserve"> </w:t>
+      </w:r>
+      <w:r>
+        <w:rPr>
+          <w:rStyle w:val="ConstantTok"/>
+        </w:rPr>
+        <w:t xml:space="preserve">TRUE</w:t>
+      </w:r>
+      <w:r>
+        <w:rPr>
+          <w:rStyle w:val="NormalTok"/>
+        </w:rPr>
+        <w:t xml:space="preserve">)) {</w:t>
+      </w:r>
+      <w:r>
+        <w:br/>
+      </w:r>
+      <w:r>
+        <w:rPr>
+          <w:rStyle w:val="NormalTok"/>
+        </w:rPr>
+        <w:t xml:space="preserve">  </w:t>
+      </w:r>
+      <w:r>
+        <w:rPr>
+          <w:rStyle w:val="FunctionTok"/>
+        </w:rPr>
+        <w:t xml:space="preserve">install.packages</w:t>
+      </w:r>
+      <w:r>
+        <w:rPr>
+          <w:rStyle w:val="NormalTok"/>
+        </w:rPr>
+        <w:t xml:space="preserve">(</w:t>
+      </w:r>
+      <w:r>
+        <w:rPr>
+          <w:rStyle w:val="StringTok"/>
+        </w:rPr>
+        <w:t xml:space="preserve">"jsonlite"</w:t>
+      </w:r>
+      <w:r>
+        <w:rPr>
+          <w:rStyle w:val="NormalTok"/>
+        </w:rPr>
+        <w:t xml:space="preserve">) }</w:t>
+      </w:r>
+      <w:r>
+        <w:br/>
+      </w:r>
+      <w:r>
+        <w:rPr>
+          <w:rStyle w:val="FunctionTok"/>
+        </w:rPr>
+        <w:t xml:space="preserve">library</w:t>
+      </w:r>
+      <w:r>
+        <w:rPr>
+          <w:rStyle w:val="NormalTok"/>
+        </w:rPr>
+        <w:t xml:space="preserve">(jsonlite)</w:t>
+      </w:r>
+      <w:r>
+        <w:br/>
+      </w:r>
+      <w:r>
+        <w:rPr>
+          <w:rStyle w:val="NormalTok"/>
+        </w:rPr>
+        <w:t xml:space="preserve">json_data </w:t>
+      </w:r>
+      <w:r>
+        <w:rPr>
+          <w:rStyle w:val="OtherTok"/>
+        </w:rPr>
+        <w:t xml:space="preserve">&lt;-</w:t>
+      </w:r>
+      <w:r>
+        <w:rPr>
+          <w:rStyle w:val="NormalTok"/>
+        </w:rPr>
+        <w:t xml:space="preserve"> </w:t>
+      </w:r>
+      <w:r>
+        <w:rPr>
+          <w:rStyle w:val="FunctionTok"/>
+        </w:rPr>
+        <w:t xml:space="preserve">read_json</w:t>
+      </w:r>
+      <w:r>
+        <w:rPr>
+          <w:rStyle w:val="NormalTok"/>
+        </w:rPr>
+        <w:t xml:space="preserve">(</w:t>
+      </w:r>
+      <w:r>
+        <w:rPr>
+          <w:rStyle w:val="StringTok"/>
+        </w:rPr>
+        <w:t xml:space="preserve">"LMUOpenScienceCenter_MembersPublications_Better.json"</w:t>
+      </w:r>
+      <w:r>
+        <w:rPr>
+          <w:rStyle w:val="NormalTok"/>
+        </w:rPr>
+        <w:t xml:space="preserve">)</w:t>
+      </w:r>
+      <w:r>
+        <w:br/>
+      </w:r>
+      <w:r>
+        <w:rPr>
+          <w:rStyle w:val="NormalTok"/>
+        </w:rPr>
+        <w:t xml:space="preserve">items </w:t>
+      </w:r>
+      <w:r>
+        <w:rPr>
+          <w:rStyle w:val="OtherTok"/>
+        </w:rPr>
+        <w:t xml:space="preserve">&lt;-</w:t>
+      </w:r>
+      <w:r>
+        <w:rPr>
+          <w:rStyle w:val="NormalTok"/>
+        </w:rPr>
+        <w:t xml:space="preserve"> json_data</w:t>
+      </w:r>
+      <w:r>
+        <w:rPr>
+          <w:rStyle w:val="SpecialCharTok"/>
+        </w:rPr>
+        <w:t xml:space="preserve">$</w:t>
+      </w:r>
+      <w:r>
+        <w:rPr>
+          <w:rStyle w:val="NormalTok"/>
+        </w:rPr>
+        <w:t xml:space="preserve">items</w:t>
+      </w:r>
+    </w:p>
+    <w:p>
+      <w:pPr>
+        <w:numPr>
+          <w:ilvl w:val="0"/>
+          <w:numId w:val="1001"/>
+        </w:numPr>
+        <w:pStyle w:val="Compact"/>
+      </w:pPr>
+      <w:r>
+        <w:t xml:space="preserve">Filter For</w:t>
+      </w:r>
+      <w:r>
+        <w:t xml:space="preserve"> </w:t>
+      </w:r>
+      <w:r>
+        <w:t xml:space="preserve">“</w:t>
+      </w:r>
+      <w:r>
+        <w:t xml:space="preserve">Tags</w:t>
+      </w:r>
+      <w:r>
+        <w:t xml:space="preserve">”</w:t>
+      </w:r>
+      <w:r>
+        <w:t xml:space="preserve"> </w:t>
+      </w:r>
+      <w:r>
+        <w:t xml:space="preserve">#keyword =</w:t>
+      </w:r>
+      <w:r>
+        <w:t xml:space="preserve"> </w:t>
+      </w:r>
+      <w:r>
+        <w:t xml:space="preserve">“</w:t>
+      </w:r>
+      <w:r>
+        <w:t xml:space="preserve">m_true</w:t>
+      </w:r>
+      <w:r>
+        <w:t xml:space="preserve">”</w:t>
+      </w:r>
+      <w:r>
+        <w:t xml:space="preserve"> </w:t>
+      </w:r>
+      <w:r>
+        <w:t xml:space="preserve">OR</w:t>
+      </w:r>
+      <w:r>
+        <w:t xml:space="preserve"> </w:t>
+      </w:r>
+      <w:r>
+        <w:t xml:space="preserve">“</w:t>
+      </w:r>
+      <w:r>
+        <w:t xml:space="preserve">g_true</w:t>
+      </w:r>
+      <w:r>
+        <w:t xml:space="preserve">”</w:t>
+      </w:r>
+      <w:r>
+        <w:t xml:space="preserve"> </w:t>
+      </w:r>
+      <w:r>
+        <w:t xml:space="preserve">#papers perceived as meeting the criteria that the raters m or g deemed fitting</w:t>
+      </w:r>
+    </w:p>
+    <w:p>
+      <w:pPr>
+        <w:pStyle w:val="SourceCode"/>
+      </w:pPr>
+      <w:r>
+        <w:rPr>
+          <w:rStyle w:val="CommentTok"/>
+        </w:rPr>
+        <w:t xml:space="preserve">#Going through all the papers we will look at all tags and check if they are m_true or g_true</w:t>
+      </w:r>
+      <w:r>
+        <w:br/>
+      </w:r>
+      <w:r>
+        <w:rPr>
+          <w:rStyle w:val="NormalTok"/>
+        </w:rPr>
+        <w:t xml:space="preserve">citation_keys </w:t>
+      </w:r>
+      <w:r>
+        <w:rPr>
+          <w:rStyle w:val="OtherTok"/>
+        </w:rPr>
+        <w:t xml:space="preserve">&lt;-</w:t>
+      </w:r>
+      <w:r>
+        <w:rPr>
+          <w:rStyle w:val="NormalTok"/>
+        </w:rPr>
+        <w:t xml:space="preserve"> </w:t>
+      </w:r>
+      <w:r>
+        <w:rPr>
+          <w:rStyle w:val="FunctionTok"/>
+        </w:rPr>
+        <w:t xml:space="preserve">c</w:t>
+      </w:r>
+      <w:r>
+        <w:rPr>
+          <w:rStyle w:val="NormalTok"/>
+        </w:rPr>
+        <w:t xml:space="preserve">()</w:t>
+      </w:r>
+      <w:r>
+        <w:br/>
+      </w:r>
+      <w:r>
+        <w:rPr>
+          <w:rStyle w:val="ControlFlowTok"/>
+        </w:rPr>
+        <w:t xml:space="preserve">for</w:t>
+      </w:r>
+      <w:r>
+        <w:rPr>
+          <w:rStyle w:val="NormalTok"/>
+        </w:rPr>
+        <w:t xml:space="preserve"> (item </w:t>
+      </w:r>
+      <w:r>
+        <w:rPr>
+          <w:rStyle w:val="ControlFlowTok"/>
+        </w:rPr>
+        <w:t xml:space="preserve">in</w:t>
+      </w:r>
+      <w:r>
+        <w:rPr>
+          <w:rStyle w:val="NormalTok"/>
+        </w:rPr>
+        <w:t xml:space="preserve"> items) {</w:t>
+      </w:r>
+      <w:r>
+        <w:br/>
+      </w:r>
+      <w:r>
+        <w:rPr>
+          <w:rStyle w:val="NormalTok"/>
+        </w:rPr>
+        <w:t xml:space="preserve">  tags </w:t>
+      </w:r>
+      <w:r>
+        <w:rPr>
+          <w:rStyle w:val="OtherTok"/>
+        </w:rPr>
+        <w:t xml:space="preserve">&lt;-</w:t>
+      </w:r>
+      <w:r>
+        <w:rPr>
+          <w:rStyle w:val="NormalTok"/>
+        </w:rPr>
+        <w:t xml:space="preserve"> item</w:t>
+      </w:r>
+      <w:r>
+        <w:rPr>
+          <w:rStyle w:val="SpecialCharTok"/>
+        </w:rPr>
+        <w:t xml:space="preserve">$</w:t>
+      </w:r>
+      <w:r>
+        <w:rPr>
+          <w:rStyle w:val="NormalTok"/>
+        </w:rPr>
+        <w:t xml:space="preserve">tags</w:t>
+      </w:r>
+      <w:r>
+        <w:br/>
+      </w:r>
+      <w:r>
+        <w:rPr>
+          <w:rStyle w:val="NormalTok"/>
+        </w:rPr>
+        <w:t xml:space="preserve">  </w:t>
+      </w:r>
+      <w:r>
+        <w:rPr>
+          <w:rStyle w:val="ControlFlowTok"/>
+        </w:rPr>
+        <w:t xml:space="preserve">for</w:t>
+      </w:r>
+      <w:r>
+        <w:rPr>
+          <w:rStyle w:val="NormalTok"/>
+        </w:rPr>
+        <w:t xml:space="preserve"> (tag </w:t>
+      </w:r>
+      <w:r>
+        <w:rPr>
+          <w:rStyle w:val="ControlFlowTok"/>
+        </w:rPr>
+        <w:t xml:space="preserve">in</w:t>
+      </w:r>
+      <w:r>
+        <w:rPr>
+          <w:rStyle w:val="NormalTok"/>
+        </w:rPr>
+        <w:t xml:space="preserve"> tags) {</w:t>
+      </w:r>
+      <w:r>
+        <w:br/>
+      </w:r>
+      <w:r>
+        <w:rPr>
+          <w:rStyle w:val="NormalTok"/>
+        </w:rPr>
+        <w:t xml:space="preserve">    </w:t>
+      </w:r>
+      <w:r>
+        <w:rPr>
+          <w:rStyle w:val="ControlFlowTok"/>
+        </w:rPr>
+        <w:t xml:space="preserve">if</w:t>
+      </w:r>
+      <w:r>
+        <w:rPr>
+          <w:rStyle w:val="NormalTok"/>
+        </w:rPr>
+        <w:t xml:space="preserve"> (</w:t>
+      </w:r>
+      <w:r>
+        <w:rPr>
+          <w:rStyle w:val="StringTok"/>
+        </w:rPr>
+        <w:t xml:space="preserve">"m_true"</w:t>
+      </w:r>
+      <w:r>
+        <w:rPr>
+          <w:rStyle w:val="NormalTok"/>
+        </w:rPr>
+        <w:t xml:space="preserve"> </w:t>
+      </w:r>
+      <w:r>
+        <w:rPr>
+          <w:rStyle w:val="SpecialCharTok"/>
+        </w:rPr>
+        <w:t xml:space="preserve">==</w:t>
+      </w:r>
+      <w:r>
+        <w:rPr>
+          <w:rStyle w:val="NormalTok"/>
+        </w:rPr>
+        <w:t xml:space="preserve"> tag </w:t>
+      </w:r>
+      <w:r>
+        <w:rPr>
+          <w:rStyle w:val="SpecialCharTok"/>
+        </w:rPr>
+        <w:t xml:space="preserve">|</w:t>
+      </w:r>
+      <w:r>
+        <w:rPr>
+          <w:rStyle w:val="NormalTok"/>
+        </w:rPr>
+        <w:t xml:space="preserve"> </w:t>
+      </w:r>
+      <w:r>
+        <w:rPr>
+          <w:rStyle w:val="StringTok"/>
+        </w:rPr>
+        <w:t xml:space="preserve">"g_true"</w:t>
+      </w:r>
+      <w:r>
+        <w:rPr>
+          <w:rStyle w:val="NormalTok"/>
+        </w:rPr>
+        <w:t xml:space="preserve"> </w:t>
+      </w:r>
+      <w:r>
+        <w:rPr>
+          <w:rStyle w:val="SpecialCharTok"/>
+        </w:rPr>
+        <w:t xml:space="preserve">==</w:t>
+      </w:r>
+      <w:r>
+        <w:rPr>
+          <w:rStyle w:val="NormalTok"/>
+        </w:rPr>
+        <w:t xml:space="preserve"> tag) {</w:t>
+      </w:r>
+      <w:r>
+        <w:br/>
+      </w:r>
+      <w:r>
+        <w:rPr>
+          <w:rStyle w:val="NormalTok"/>
+        </w:rPr>
+        <w:t xml:space="preserve">      </w:t>
+      </w:r>
+      <w:r>
+        <w:rPr>
+          <w:rStyle w:val="CommentTok"/>
+        </w:rPr>
+        <w:t xml:space="preserve"># If it is, add the corresponding 'citationKey' to 'citation_keys'</w:t>
+      </w:r>
+      <w:r>
+        <w:br/>
+      </w:r>
+      <w:r>
+        <w:rPr>
+          <w:rStyle w:val="NormalTok"/>
+        </w:rPr>
+        <w:t xml:space="preserve">      citation_keys </w:t>
+      </w:r>
+      <w:r>
+        <w:rPr>
+          <w:rStyle w:val="OtherTok"/>
+        </w:rPr>
+        <w:t xml:space="preserve">&lt;-</w:t>
+      </w:r>
+      <w:r>
+        <w:rPr>
+          <w:rStyle w:val="NormalTok"/>
+        </w:rPr>
+        <w:t xml:space="preserve"> </w:t>
+      </w:r>
+      <w:r>
+        <w:rPr>
+          <w:rStyle w:val="FunctionTok"/>
+        </w:rPr>
+        <w:t xml:space="preserve">c</w:t>
+      </w:r>
+      <w:r>
+        <w:rPr>
+          <w:rStyle w:val="NormalTok"/>
+        </w:rPr>
+        <w:t xml:space="preserve">(citation_keys, item</w:t>
+      </w:r>
+      <w:r>
+        <w:rPr>
+          <w:rStyle w:val="SpecialCharTok"/>
+        </w:rPr>
+        <w:t xml:space="preserve">$</w:t>
+      </w:r>
+      <w:r>
+        <w:rPr>
+          <w:rStyle w:val="NormalTok"/>
+        </w:rPr>
+        <w:t xml:space="preserve">citationKey)</w:t>
+      </w:r>
+      <w:r>
+        <w:br/>
+      </w:r>
+      <w:r>
+        <w:rPr>
+          <w:rStyle w:val="NormalTok"/>
+        </w:rPr>
+        <w:t xml:space="preserve">    }</w:t>
+      </w:r>
+      <w:r>
+        <w:br/>
+      </w:r>
+      <w:r>
+        <w:rPr>
+          <w:rStyle w:val="NormalTok"/>
+        </w:rPr>
+        <w:t xml:space="preserve">  }</w:t>
+      </w:r>
+      <w:r>
+        <w:br/>
+      </w:r>
+      <w:r>
+        <w:rPr>
+          <w:rStyle w:val="NormalTok"/>
+        </w:rPr>
+        <w:t xml:space="preserve">}</w:t>
+      </w:r>
+    </w:p>
+    <w:p>
+      <w:pPr>
+        <w:numPr>
+          <w:ilvl w:val="0"/>
+          <w:numId w:val="1002"/>
+        </w:numPr>
+        <w:pStyle w:val="Compact"/>
+      </w:pPr>
+      <w:r>
+        <w:t xml:space="preserve">Use that list to make a references list</w:t>
       </w:r>
     </w:p>
     <w:sectPr/>
@@ -124,8 +896,238 @@
       </w:pPr>
     </w:lvl>
   </w:abstractNum>
+  <w:abstractNum w:abstractNumId="99412">
+    <w:nsid w:val="A99412"/>
+    <w:multiLevelType w:val="multilevel"/>
+    <w:lvl w:ilvl="0">
+      <w:start w:val="2"/>
+      <w:numFmt w:val="decimal"/>
+      <w:lvlText w:val="%1."/>
+      <w:lvlJc w:val="left"/>
+      <w:pPr>
+        <w:ind w:left="720" w:hanging="480"/>
+      </w:pPr>
+    </w:lvl>
+    <w:lvl w:ilvl="1">
+      <w:start w:val="2"/>
+      <w:numFmt w:val="decimal"/>
+      <w:lvlText w:val="%2."/>
+      <w:lvlJc w:val="left"/>
+      <w:pPr>
+        <w:ind w:left="1440" w:hanging="480"/>
+      </w:pPr>
+    </w:lvl>
+    <w:lvl w:ilvl="2">
+      <w:start w:val="2"/>
+      <w:numFmt w:val="decimal"/>
+      <w:lvlText w:val="%3."/>
+      <w:lvlJc w:val="left"/>
+      <w:pPr>
+        <w:ind w:left="2160" w:hanging="480"/>
+      </w:pPr>
+    </w:lvl>
+    <w:lvl w:ilvl="3">
+      <w:start w:val="2"/>
+      <w:numFmt w:val="decimal"/>
+      <w:lvlText w:val="%4."/>
+      <w:lvlJc w:val="left"/>
+      <w:pPr>
+        <w:ind w:left="2880" w:hanging="480"/>
+      </w:pPr>
+    </w:lvl>
+    <w:lvl w:ilvl="4">
+      <w:start w:val="2"/>
+      <w:numFmt w:val="decimal"/>
+      <w:lvlText w:val="%5."/>
+      <w:lvlJc w:val="left"/>
+      <w:pPr>
+        <w:ind w:left="3600" w:hanging="480"/>
+      </w:pPr>
+    </w:lvl>
+    <w:lvl w:ilvl="5">
+      <w:start w:val="2"/>
+      <w:numFmt w:val="decimal"/>
+      <w:lvlText w:val="%6."/>
+      <w:lvlJc w:val="left"/>
+      <w:pPr>
+        <w:ind w:left="4320" w:hanging="480"/>
+      </w:pPr>
+    </w:lvl>
+    <w:lvl w:ilvl="6">
+      <w:start w:val="2"/>
+      <w:numFmt w:val="decimal"/>
+      <w:lvlText w:val="%7."/>
+      <w:lvlJc w:val="left"/>
+      <w:pPr>
+        <w:ind w:left="5040" w:hanging="480"/>
+      </w:pPr>
+    </w:lvl>
+    <w:lvl w:ilvl="7">
+      <w:start w:val="2"/>
+      <w:numFmt w:val="decimal"/>
+      <w:lvlText w:val="%8."/>
+      <w:lvlJc w:val="left"/>
+      <w:pPr>
+        <w:ind w:left="5760" w:hanging="480"/>
+      </w:pPr>
+    </w:lvl>
+    <w:lvl w:ilvl="8">
+      <w:start w:val="2"/>
+      <w:numFmt w:val="decimal"/>
+      <w:lvlText w:val="%9."/>
+      <w:lvlJc w:val="left"/>
+      <w:pPr>
+        <w:ind w:left="6480" w:hanging="480"/>
+      </w:pPr>
+    </w:lvl>
+  </w:abstractNum>
+  <w:abstractNum w:abstractNumId="99413">
+    <w:nsid w:val="A99413"/>
+    <w:multiLevelType w:val="multilevel"/>
+    <w:lvl w:ilvl="0">
+      <w:start w:val="3"/>
+      <w:numFmt w:val="decimal"/>
+      <w:lvlText w:val="%1."/>
+      <w:lvlJc w:val="left"/>
+      <w:pPr>
+        <w:ind w:left="720" w:hanging="480"/>
+      </w:pPr>
+    </w:lvl>
+    <w:lvl w:ilvl="1">
+      <w:start w:val="3"/>
+      <w:numFmt w:val="decimal"/>
+      <w:lvlText w:val="%2."/>
+      <w:lvlJc w:val="left"/>
+      <w:pPr>
+        <w:ind w:left="1440" w:hanging="480"/>
+      </w:pPr>
+    </w:lvl>
+    <w:lvl w:ilvl="2">
+      <w:start w:val="3"/>
+      <w:numFmt w:val="decimal"/>
+      <w:lvlText w:val="%3."/>
+      <w:lvlJc w:val="left"/>
+      <w:pPr>
+        <w:ind w:left="2160" w:hanging="480"/>
+      </w:pPr>
+    </w:lvl>
+    <w:lvl w:ilvl="3">
+      <w:start w:val="3"/>
+      <w:numFmt w:val="decimal"/>
+      <w:lvlText w:val="%4."/>
+      <w:lvlJc w:val="left"/>
+      <w:pPr>
+        <w:ind w:left="2880" w:hanging="480"/>
+      </w:pPr>
+    </w:lvl>
+    <w:lvl w:ilvl="4">
+      <w:start w:val="3"/>
+      <w:numFmt w:val="decimal"/>
+      <w:lvlText w:val="%5."/>
+      <w:lvlJc w:val="left"/>
+      <w:pPr>
+        <w:ind w:left="3600" w:hanging="480"/>
+      </w:pPr>
+    </w:lvl>
+    <w:lvl w:ilvl="5">
+      <w:start w:val="3"/>
+      <w:numFmt w:val="decimal"/>
+      <w:lvlText w:val="%6."/>
+      <w:lvlJc w:val="left"/>
+      <w:pPr>
+        <w:ind w:left="4320" w:hanging="480"/>
+      </w:pPr>
+    </w:lvl>
+    <w:lvl w:ilvl="6">
+      <w:start w:val="3"/>
+      <w:numFmt w:val="decimal"/>
+      <w:lvlText w:val="%7."/>
+      <w:lvlJc w:val="left"/>
+      <w:pPr>
+        <w:ind w:left="5040" w:hanging="480"/>
+      </w:pPr>
+    </w:lvl>
+    <w:lvl w:ilvl="7">
+      <w:start w:val="3"/>
+      <w:numFmt w:val="decimal"/>
+      <w:lvlText w:val="%8."/>
+      <w:lvlJc w:val="left"/>
+      <w:pPr>
+        <w:ind w:left="5760" w:hanging="480"/>
+      </w:pPr>
+    </w:lvl>
+    <w:lvl w:ilvl="8">
+      <w:start w:val="3"/>
+      <w:numFmt w:val="decimal"/>
+      <w:lvlText w:val="%9."/>
+      <w:lvlJc w:val="left"/>
+      <w:pPr>
+        <w:ind w:left="6480" w:hanging="480"/>
+      </w:pPr>
+    </w:lvl>
+  </w:abstractNum>
   <w:num w:numId="1000">
     <w:abstractNumId w:val="990"/>
+  </w:num>
+  <w:num w:numId="1001">
+    <w:abstractNumId w:val="99412"/>
+    <w:lvlOverride w:ilvl="0">
+      <w:startOverride w:val="2"/>
+    </w:lvlOverride>
+    <w:lvlOverride w:ilvl="1">
+      <w:startOverride w:val="2"/>
+    </w:lvlOverride>
+    <w:lvlOverride w:ilvl="2">
+      <w:startOverride w:val="2"/>
+    </w:lvlOverride>
+    <w:lvlOverride w:ilvl="3">
+      <w:startOverride w:val="2"/>
+    </w:lvlOverride>
+    <w:lvlOverride w:ilvl="4">
+      <w:startOverride w:val="2"/>
+    </w:lvlOverride>
+    <w:lvlOverride w:ilvl="5">
+      <w:startOverride w:val="2"/>
+    </w:lvlOverride>
+    <w:lvlOverride w:ilvl="6">
+      <w:startOverride w:val="2"/>
+    </w:lvlOverride>
+    <w:lvlOverride w:ilvl="7">
+      <w:startOverride w:val="2"/>
+    </w:lvlOverride>
+    <w:lvlOverride w:ilvl="8">
+      <w:startOverride w:val="2"/>
+    </w:lvlOverride>
+  </w:num>
+  <w:num w:numId="1002">
+    <w:abstractNumId w:val="99413"/>
+    <w:lvlOverride w:ilvl="0">
+      <w:startOverride w:val="3"/>
+    </w:lvlOverride>
+    <w:lvlOverride w:ilvl="1">
+      <w:startOverride w:val="3"/>
+    </w:lvlOverride>
+    <w:lvlOverride w:ilvl="2">
+      <w:startOverride w:val="3"/>
+    </w:lvlOverride>
+    <w:lvlOverride w:ilvl="3">
+      <w:startOverride w:val="3"/>
+    </w:lvlOverride>
+    <w:lvlOverride w:ilvl="4">
+      <w:startOverride w:val="3"/>
+    </w:lvlOverride>
+    <w:lvlOverride w:ilvl="5">
+      <w:startOverride w:val="3"/>
+    </w:lvlOverride>
+    <w:lvlOverride w:ilvl="6">
+      <w:startOverride w:val="3"/>
+    </w:lvlOverride>
+    <w:lvlOverride w:ilvl="7">
+      <w:startOverride w:val="3"/>
+    </w:lvlOverride>
+    <w:lvlOverride w:ilvl="8">
+      <w:startOverride w:val="3"/>
+    </w:lvlOverride>
   </w:num>
 </w:numbering>
 </file>

</xml_diff>

<commit_message>
added code so that we get a afirst working reference list
</commit_message>
<xml_diff>
--- a/output.docx
+++ b/output.docx
@@ -21,7 +21,7 @@
         <w:t xml:space="preserve"> </w:t>
       </w:r>
       <w:r>
-        <w:t xml:space="preserve">1. Import the better bibtex file</w:t>
+        <w:t xml:space="preserve"># 1. Import the bibtex and json file for the papers</w:t>
       </w:r>
     </w:p>
     <w:p>
@@ -407,16 +407,13 @@
         <w:t xml:space="preserve">items</w:t>
       </w:r>
     </w:p>
+    <w:bookmarkStart w:id="20" w:name="X38e4914b38ab665503e3ebb605e7ee960b9ae2b"/>
     <w:p>
       <w:pPr>
-        <w:numPr>
-          <w:ilvl w:val="0"/>
-          <w:numId w:val="1001"/>
-        </w:numPr>
-        <w:pStyle w:val="Compact"/>
+        <w:pStyle w:val="Heading1"/>
       </w:pPr>
       <w:r>
-        <w:t xml:space="preserve">Filter For</w:t>
+        <w:t xml:space="preserve">2. Filter For</w:t>
       </w:r>
       <w:r>
         <w:t xml:space="preserve"> </w:t>
@@ -429,12 +426,6 @@
       </w:r>
       <w:r>
         <w:t xml:space="preserve">”</w:t>
-      </w:r>
-      <w:r>
-        <w:t xml:space="preserve"> </w:t>
-      </w:r>
-      <w:r>
-        <w:t xml:space="preserve">#keyword =</w:t>
       </w:r>
       <w:r>
         <w:t xml:space="preserve"> </w:t>
@@ -514,7 +505,79 @@
         <w:rPr>
           <w:rStyle w:val="NormalTok"/>
         </w:rPr>
-        <w:t xml:space="preserve">()</w:t>
+        <w:t xml:space="preserve">() </w:t>
+      </w:r>
+      <w:r>
+        <w:rPr>
+          <w:rStyle w:val="CommentTok"/>
+        </w:rPr>
+        <w:t xml:space="preserve"># getting the citation IDs for in text use</w:t>
+      </w:r>
+      <w:r>
+        <w:br/>
+      </w:r>
+      <w:r>
+        <w:rPr>
+          <w:rStyle w:val="NormalTok"/>
+        </w:rPr>
+        <w:t xml:space="preserve">i_true </w:t>
+      </w:r>
+      <w:r>
+        <w:rPr>
+          <w:rStyle w:val="OtherTok"/>
+        </w:rPr>
+        <w:t xml:space="preserve">&lt;-</w:t>
+      </w:r>
+      <w:r>
+        <w:rPr>
+          <w:rStyle w:val="NormalTok"/>
+        </w:rPr>
+        <w:t xml:space="preserve"> </w:t>
+      </w:r>
+      <w:r>
+        <w:rPr>
+          <w:rStyle w:val="FunctionTok"/>
+        </w:rPr>
+        <w:t xml:space="preserve">c</w:t>
+      </w:r>
+      <w:r>
+        <w:rPr>
+          <w:rStyle w:val="NormalTok"/>
+        </w:rPr>
+        <w:t xml:space="preserve">() </w:t>
+      </w:r>
+      <w:r>
+        <w:rPr>
+          <w:rStyle w:val="CommentTok"/>
+        </w:rPr>
+        <w:t xml:space="preserve"># getting a list of all the references</w:t>
+      </w:r>
+      <w:r>
+        <w:br/>
+      </w:r>
+      <w:r>
+        <w:rPr>
+          <w:rStyle w:val="NormalTok"/>
+        </w:rPr>
+        <w:t xml:space="preserve">i </w:t>
+      </w:r>
+      <w:r>
+        <w:rPr>
+          <w:rStyle w:val="OtherTok"/>
+        </w:rPr>
+        <w:t xml:space="preserve">=</w:t>
+      </w:r>
+      <w:r>
+        <w:rPr>
+          <w:rStyle w:val="NormalTok"/>
+        </w:rPr>
+        <w:t xml:space="preserve"> </w:t>
+      </w:r>
+      <w:r>
+        <w:rPr>
+          <w:rStyle w:val="DecValTok"/>
+        </w:rPr>
+        <w:t xml:space="preserve">0</w:t>
       </w:r>
       <w:r>
         <w:br/>
@@ -583,6 +646,45 @@
         <w:rPr>
           <w:rStyle w:val="NormalTok"/>
         </w:rPr>
+        <w:t xml:space="preserve">  i </w:t>
+      </w:r>
+      <w:r>
+        <w:rPr>
+          <w:rStyle w:val="OtherTok"/>
+        </w:rPr>
+        <w:t xml:space="preserve">&lt;-</w:t>
+      </w:r>
+      <w:r>
+        <w:rPr>
+          <w:rStyle w:val="NormalTok"/>
+        </w:rPr>
+        <w:t xml:space="preserve"> i </w:t>
+      </w:r>
+      <w:r>
+        <w:rPr>
+          <w:rStyle w:val="SpecialCharTok"/>
+        </w:rPr>
+        <w:t xml:space="preserve">+</w:t>
+      </w:r>
+      <w:r>
+        <w:rPr>
+          <w:rStyle w:val="NormalTok"/>
+        </w:rPr>
+        <w:t xml:space="preserve"> </w:t>
+      </w:r>
+      <w:r>
+        <w:rPr>
+          <w:rStyle w:val="DecValTok"/>
+        </w:rPr>
+        <w:t xml:space="preserve">1</w:t>
+      </w:r>
+      <w:r>
+        <w:br/>
+      </w:r>
+      <w:r>
+        <w:rPr>
+          <w:rStyle w:val="NormalTok"/>
+        </w:rPr>
         <w:t xml:space="preserve">  </w:t>
       </w:r>
       <w:r>
@@ -634,7 +736,7 @@
         <w:rPr>
           <w:rStyle w:val="StringTok"/>
         </w:rPr>
-        <w:t xml:space="preserve">"m_true"</w:t>
+        <w:t xml:space="preserve">"open science"</w:t>
       </w:r>
       <w:r>
         <w:rPr>
@@ -749,6 +851,39 @@
           <w:rStyle w:val="NormalTok"/>
         </w:rPr>
         <w:t xml:space="preserve">citationKey)</w:t>
+      </w:r>
+      <w:r>
+        <w:br/>
+      </w:r>
+      <w:r>
+        <w:rPr>
+          <w:rStyle w:val="NormalTok"/>
+        </w:rPr>
+        <w:t xml:space="preserve">      i_true </w:t>
+      </w:r>
+      <w:r>
+        <w:rPr>
+          <w:rStyle w:val="OtherTok"/>
+        </w:rPr>
+        <w:t xml:space="preserve">&lt;-</w:t>
+      </w:r>
+      <w:r>
+        <w:rPr>
+          <w:rStyle w:val="NormalTok"/>
+        </w:rPr>
+        <w:t xml:space="preserve"> </w:t>
+      </w:r>
+      <w:r>
+        <w:rPr>
+          <w:rStyle w:val="FunctionTok"/>
+        </w:rPr>
+        <w:t xml:space="preserve">c</w:t>
+      </w:r>
+      <w:r>
+        <w:rPr>
+          <w:rStyle w:val="NormalTok"/>
+        </w:rPr>
+        <w:t xml:space="preserve">(i_true, i)</w:t>
       </w:r>
       <w:r>
         <w:br/>
@@ -780,16 +915,215 @@
     </w:p>
     <w:p>
       <w:pPr>
-        <w:numPr>
-          <w:ilvl w:val="0"/>
-          <w:numId w:val="1002"/>
-        </w:numPr>
-        <w:pStyle w:val="Compact"/>
+        <w:pStyle w:val="FirstParagraph"/>
       </w:pPr>
       <w:r>
-        <w:t xml:space="preserve">Use that list to make a references list</w:t>
+        <w:t xml:space="preserve">2.1 Deleting citation keys that are double</w:t>
       </w:r>
     </w:p>
+    <w:p>
+      <w:pPr>
+        <w:pStyle w:val="SourceCode"/>
+      </w:pPr>
+      <w:r>
+        <w:rPr>
+          <w:rStyle w:val="NormalTok"/>
+        </w:rPr>
+        <w:t xml:space="preserve">citation_keys </w:t>
+      </w:r>
+      <w:r>
+        <w:rPr>
+          <w:rStyle w:val="OtherTok"/>
+        </w:rPr>
+        <w:t xml:space="preserve">&lt;-</w:t>
+      </w:r>
+      <w:r>
+        <w:rPr>
+          <w:rStyle w:val="NormalTok"/>
+        </w:rPr>
+        <w:t xml:space="preserve"> </w:t>
+      </w:r>
+      <w:r>
+        <w:rPr>
+          <w:rStyle w:val="FunctionTok"/>
+        </w:rPr>
+        <w:t xml:space="preserve">unique</w:t>
+      </w:r>
+      <w:r>
+        <w:rPr>
+          <w:rStyle w:val="NormalTok"/>
+        </w:rPr>
+        <w:t xml:space="preserve">(citation_keys)</w:t>
+      </w:r>
+    </w:p>
+    <w:bookmarkEnd w:id="20"/>
+    <w:bookmarkStart w:id="21" w:name="use-that-list-to-make-a-references-list"/>
+    <w:p>
+      <w:pPr>
+        <w:pStyle w:val="Heading1"/>
+      </w:pPr>
+      <w:r>
+        <w:t xml:space="preserve">3. Use that list to make a references list</w:t>
+      </w:r>
+    </w:p>
+    <w:p>
+      <w:pPr>
+        <w:pStyle w:val="SourceCode"/>
+      </w:pPr>
+      <w:r>
+        <w:rPr>
+          <w:rStyle w:val="CommentTok"/>
+        </w:rPr>
+        <w:t xml:space="preserve">#easy way without special formatting</w:t>
+      </w:r>
+      <w:r>
+        <w:br/>
+      </w:r>
+      <w:r>
+        <w:rPr>
+          <w:rStyle w:val="NormalTok"/>
+        </w:rPr>
+        <w:t xml:space="preserve">bib_file[i_true]</w:t>
+      </w:r>
+    </w:p>
+    <w:p>
+      <w:pPr>
+        <w:pStyle w:val="SourceCode"/>
+      </w:pPr>
+      <w:r>
+        <w:rPr>
+          <w:rStyle w:val="VerbatimChar"/>
+        </w:rPr>
+        <w:t xml:space="preserve">## [1] \. A. Abele-Brehm, M. Gollwitzer, U. Steinberg, et al. "Attitudes</w:t>
+      </w:r>
+      <w:r>
+        <w:br/>
+      </w:r>
+      <w:r>
+        <w:rPr>
+          <w:rStyle w:val="VerbatimChar"/>
+        </w:rPr>
+        <w:t xml:space="preserve">## Toward Open Science and Public Data Sharing A Survey Among Members of</w:t>
+      </w:r>
+      <w:r>
+        <w:br/>
+      </w:r>
+      <w:r>
+        <w:rPr>
+          <w:rStyle w:val="VerbatimChar"/>
+        </w:rPr>
+        <w:t xml:space="preserve">## the German Psychological Society". In: _SOCIAL PSYCHOLOGY_ 50.4 (Jul.</w:t>
+      </w:r>
+      <w:r>
+        <w:br/>
+      </w:r>
+      <w:r>
+        <w:rPr>
+          <w:rStyle w:val="VerbatimChar"/>
+        </w:rPr>
+        <w:t xml:space="preserve">## 2019), pp. 252-260. ISSN: 1864-9335. DOI: 10.1027/1864-9335/a000384.</w:t>
+      </w:r>
+      <w:r>
+        <w:br/>
+      </w:r>
+      <w:r>
+        <w:rPr>
+          <w:rStyle w:val="VerbatimChar"/>
+        </w:rPr>
+        <w:t xml:space="preserve">## </w:t>
+      </w:r>
+      <w:r>
+        <w:br/>
+      </w:r>
+      <w:r>
+        <w:rPr>
+          <w:rStyle w:val="VerbatimChar"/>
+        </w:rPr>
+        <w:t xml:space="preserve">## [2] \. M. Altenmuller, S. Nuding, and M. Gollwitzer. "No Harm in Being</w:t>
+      </w:r>
+      <w:r>
+        <w:br/>
+      </w:r>
+      <w:r>
+        <w:rPr>
+          <w:rStyle w:val="VerbatimChar"/>
+        </w:rPr>
+        <w:t xml:space="preserve">## Self-Corrective: Self-criticism and Reform Intentions Increase</w:t>
+      </w:r>
+      <w:r>
+        <w:br/>
+      </w:r>
+      <w:r>
+        <w:rPr>
+          <w:rStyle w:val="VerbatimChar"/>
+        </w:rPr>
+        <w:t xml:space="preserve">## Researchers' Epistemic Trustworthiness and Credibility in the Eyes of</w:t>
+      </w:r>
+      <w:r>
+        <w:br/>
+      </w:r>
+      <w:r>
+        <w:rPr>
+          <w:rStyle w:val="VerbatimChar"/>
+        </w:rPr>
+        <w:t xml:space="preserve">## the Public". In: _PUBLIC UNDERSTANDING OF SCIENCE_ 30.8 (Nov. 2021),</w:t>
+      </w:r>
+      <w:r>
+        <w:br/>
+      </w:r>
+      <w:r>
+        <w:rPr>
+          <w:rStyle w:val="VerbatimChar"/>
+        </w:rPr>
+        <w:t xml:space="preserve">## pp. 962-976. ISSN: 0963-6625. DOI: 10.1177/09636625211022181.</w:t>
+      </w:r>
+      <w:r>
+        <w:br/>
+      </w:r>
+      <w:r>
+        <w:rPr>
+          <w:rStyle w:val="VerbatimChar"/>
+        </w:rPr>
+        <w:t xml:space="preserve">## </w:t>
+      </w:r>
+      <w:r>
+        <w:br/>
+      </w:r>
+      <w:r>
+        <w:rPr>
+          <w:rStyle w:val="VerbatimChar"/>
+        </w:rPr>
+        <w:t xml:space="preserve">## [3] S. Hoffmann, F. Schonbrodt, R. Elsas, et al. "The Multiplicity of</w:t>
+      </w:r>
+      <w:r>
+        <w:br/>
+      </w:r>
+      <w:r>
+        <w:rPr>
+          <w:rStyle w:val="VerbatimChar"/>
+        </w:rPr>
+        <w:t xml:space="preserve">## Analysis Strategies Jeopardizes Replicability: Lessons Learned across</w:t>
+      </w:r>
+      <w:r>
+        <w:br/>
+      </w:r>
+      <w:r>
+        <w:rPr>
+          <w:rStyle w:val="VerbatimChar"/>
+        </w:rPr>
+        <w:t xml:space="preserve">## Disciplines". In: _ROYAL SOCIETY OPEN SCIENCE_ 8.4 (Apr. 2021). ISSN:</w:t>
+      </w:r>
+      <w:r>
+        <w:br/>
+      </w:r>
+      <w:r>
+        <w:rPr>
+          <w:rStyle w:val="VerbatimChar"/>
+        </w:rPr>
+        <w:t xml:space="preserve">## 2054-5703. DOI: 10.1098/rsos.201925.</w:t>
+      </w:r>
+    </w:p>
+    <w:bookmarkEnd w:id="21"/>
     <w:sectPr/>
   </w:body>
 </w:document>
@@ -896,238 +1230,8 @@
       </w:pPr>
     </w:lvl>
   </w:abstractNum>
-  <w:abstractNum w:abstractNumId="99412">
-    <w:nsid w:val="A99412"/>
-    <w:multiLevelType w:val="multilevel"/>
-    <w:lvl w:ilvl="0">
-      <w:start w:val="2"/>
-      <w:numFmt w:val="decimal"/>
-      <w:lvlText w:val="%1."/>
-      <w:lvlJc w:val="left"/>
-      <w:pPr>
-        <w:ind w:left="720" w:hanging="480"/>
-      </w:pPr>
-    </w:lvl>
-    <w:lvl w:ilvl="1">
-      <w:start w:val="2"/>
-      <w:numFmt w:val="decimal"/>
-      <w:lvlText w:val="%2."/>
-      <w:lvlJc w:val="left"/>
-      <w:pPr>
-        <w:ind w:left="1440" w:hanging="480"/>
-      </w:pPr>
-    </w:lvl>
-    <w:lvl w:ilvl="2">
-      <w:start w:val="2"/>
-      <w:numFmt w:val="decimal"/>
-      <w:lvlText w:val="%3."/>
-      <w:lvlJc w:val="left"/>
-      <w:pPr>
-        <w:ind w:left="2160" w:hanging="480"/>
-      </w:pPr>
-    </w:lvl>
-    <w:lvl w:ilvl="3">
-      <w:start w:val="2"/>
-      <w:numFmt w:val="decimal"/>
-      <w:lvlText w:val="%4."/>
-      <w:lvlJc w:val="left"/>
-      <w:pPr>
-        <w:ind w:left="2880" w:hanging="480"/>
-      </w:pPr>
-    </w:lvl>
-    <w:lvl w:ilvl="4">
-      <w:start w:val="2"/>
-      <w:numFmt w:val="decimal"/>
-      <w:lvlText w:val="%5."/>
-      <w:lvlJc w:val="left"/>
-      <w:pPr>
-        <w:ind w:left="3600" w:hanging="480"/>
-      </w:pPr>
-    </w:lvl>
-    <w:lvl w:ilvl="5">
-      <w:start w:val="2"/>
-      <w:numFmt w:val="decimal"/>
-      <w:lvlText w:val="%6."/>
-      <w:lvlJc w:val="left"/>
-      <w:pPr>
-        <w:ind w:left="4320" w:hanging="480"/>
-      </w:pPr>
-    </w:lvl>
-    <w:lvl w:ilvl="6">
-      <w:start w:val="2"/>
-      <w:numFmt w:val="decimal"/>
-      <w:lvlText w:val="%7."/>
-      <w:lvlJc w:val="left"/>
-      <w:pPr>
-        <w:ind w:left="5040" w:hanging="480"/>
-      </w:pPr>
-    </w:lvl>
-    <w:lvl w:ilvl="7">
-      <w:start w:val="2"/>
-      <w:numFmt w:val="decimal"/>
-      <w:lvlText w:val="%8."/>
-      <w:lvlJc w:val="left"/>
-      <w:pPr>
-        <w:ind w:left="5760" w:hanging="480"/>
-      </w:pPr>
-    </w:lvl>
-    <w:lvl w:ilvl="8">
-      <w:start w:val="2"/>
-      <w:numFmt w:val="decimal"/>
-      <w:lvlText w:val="%9."/>
-      <w:lvlJc w:val="left"/>
-      <w:pPr>
-        <w:ind w:left="6480" w:hanging="480"/>
-      </w:pPr>
-    </w:lvl>
-  </w:abstractNum>
-  <w:abstractNum w:abstractNumId="99413">
-    <w:nsid w:val="A99413"/>
-    <w:multiLevelType w:val="multilevel"/>
-    <w:lvl w:ilvl="0">
-      <w:start w:val="3"/>
-      <w:numFmt w:val="decimal"/>
-      <w:lvlText w:val="%1."/>
-      <w:lvlJc w:val="left"/>
-      <w:pPr>
-        <w:ind w:left="720" w:hanging="480"/>
-      </w:pPr>
-    </w:lvl>
-    <w:lvl w:ilvl="1">
-      <w:start w:val="3"/>
-      <w:numFmt w:val="decimal"/>
-      <w:lvlText w:val="%2."/>
-      <w:lvlJc w:val="left"/>
-      <w:pPr>
-        <w:ind w:left="1440" w:hanging="480"/>
-      </w:pPr>
-    </w:lvl>
-    <w:lvl w:ilvl="2">
-      <w:start w:val="3"/>
-      <w:numFmt w:val="decimal"/>
-      <w:lvlText w:val="%3."/>
-      <w:lvlJc w:val="left"/>
-      <w:pPr>
-        <w:ind w:left="2160" w:hanging="480"/>
-      </w:pPr>
-    </w:lvl>
-    <w:lvl w:ilvl="3">
-      <w:start w:val="3"/>
-      <w:numFmt w:val="decimal"/>
-      <w:lvlText w:val="%4."/>
-      <w:lvlJc w:val="left"/>
-      <w:pPr>
-        <w:ind w:left="2880" w:hanging="480"/>
-      </w:pPr>
-    </w:lvl>
-    <w:lvl w:ilvl="4">
-      <w:start w:val="3"/>
-      <w:numFmt w:val="decimal"/>
-      <w:lvlText w:val="%5."/>
-      <w:lvlJc w:val="left"/>
-      <w:pPr>
-        <w:ind w:left="3600" w:hanging="480"/>
-      </w:pPr>
-    </w:lvl>
-    <w:lvl w:ilvl="5">
-      <w:start w:val="3"/>
-      <w:numFmt w:val="decimal"/>
-      <w:lvlText w:val="%6."/>
-      <w:lvlJc w:val="left"/>
-      <w:pPr>
-        <w:ind w:left="4320" w:hanging="480"/>
-      </w:pPr>
-    </w:lvl>
-    <w:lvl w:ilvl="6">
-      <w:start w:val="3"/>
-      <w:numFmt w:val="decimal"/>
-      <w:lvlText w:val="%7."/>
-      <w:lvlJc w:val="left"/>
-      <w:pPr>
-        <w:ind w:left="5040" w:hanging="480"/>
-      </w:pPr>
-    </w:lvl>
-    <w:lvl w:ilvl="7">
-      <w:start w:val="3"/>
-      <w:numFmt w:val="decimal"/>
-      <w:lvlText w:val="%8."/>
-      <w:lvlJc w:val="left"/>
-      <w:pPr>
-        <w:ind w:left="5760" w:hanging="480"/>
-      </w:pPr>
-    </w:lvl>
-    <w:lvl w:ilvl="8">
-      <w:start w:val="3"/>
-      <w:numFmt w:val="decimal"/>
-      <w:lvlText w:val="%9."/>
-      <w:lvlJc w:val="left"/>
-      <w:pPr>
-        <w:ind w:left="6480" w:hanging="480"/>
-      </w:pPr>
-    </w:lvl>
-  </w:abstractNum>
   <w:num w:numId="1000">
     <w:abstractNumId w:val="990"/>
-  </w:num>
-  <w:num w:numId="1001">
-    <w:abstractNumId w:val="99412"/>
-    <w:lvlOverride w:ilvl="0">
-      <w:startOverride w:val="2"/>
-    </w:lvlOverride>
-    <w:lvlOverride w:ilvl="1">
-      <w:startOverride w:val="2"/>
-    </w:lvlOverride>
-    <w:lvlOverride w:ilvl="2">
-      <w:startOverride w:val="2"/>
-    </w:lvlOverride>
-    <w:lvlOverride w:ilvl="3">
-      <w:startOverride w:val="2"/>
-    </w:lvlOverride>
-    <w:lvlOverride w:ilvl="4">
-      <w:startOverride w:val="2"/>
-    </w:lvlOverride>
-    <w:lvlOverride w:ilvl="5">
-      <w:startOverride w:val="2"/>
-    </w:lvlOverride>
-    <w:lvlOverride w:ilvl="6">
-      <w:startOverride w:val="2"/>
-    </w:lvlOverride>
-    <w:lvlOverride w:ilvl="7">
-      <w:startOverride w:val="2"/>
-    </w:lvlOverride>
-    <w:lvlOverride w:ilvl="8">
-      <w:startOverride w:val="2"/>
-    </w:lvlOverride>
-  </w:num>
-  <w:num w:numId="1002">
-    <w:abstractNumId w:val="99413"/>
-    <w:lvlOverride w:ilvl="0">
-      <w:startOverride w:val="3"/>
-    </w:lvlOverride>
-    <w:lvlOverride w:ilvl="1">
-      <w:startOverride w:val="3"/>
-    </w:lvlOverride>
-    <w:lvlOverride w:ilvl="2">
-      <w:startOverride w:val="3"/>
-    </w:lvlOverride>
-    <w:lvlOverride w:ilvl="3">
-      <w:startOverride w:val="3"/>
-    </w:lvlOverride>
-    <w:lvlOverride w:ilvl="4">
-      <w:startOverride w:val="3"/>
-    </w:lvlOverride>
-    <w:lvlOverride w:ilvl="5">
-      <w:startOverride w:val="3"/>
-    </w:lvlOverride>
-    <w:lvlOverride w:ilvl="6">
-      <w:startOverride w:val="3"/>
-    </w:lvlOverride>
-    <w:lvlOverride w:ilvl="7">
-      <w:startOverride w:val="3"/>
-    </w:lvlOverride>
-    <w:lvlOverride w:ilvl="8">
-      <w:startOverride w:val="3"/>
-    </w:lvlOverride>
   </w:num>
 </w:numbering>
 </file>

</xml_diff>

<commit_message>
added a first written draft for the referencelist formatting
</commit_message>
<xml_diff>
--- a/output.docx
+++ b/output.docx
@@ -710,6 +710,21 @@
           <w:rStyle w:val="NormalTok"/>
         </w:rPr>
         <w:t xml:space="preserve"> tags) {</w:t>
+      </w:r>
+      <w:r>
+        <w:br/>
+      </w:r>
+      <w:r>
+        <w:rPr>
+          <w:rStyle w:val="NormalTok"/>
+        </w:rPr>
+        <w:t xml:space="preserve">    </w:t>
+      </w:r>
+      <w:r>
+        <w:rPr>
+          <w:rStyle w:val="CommentTok"/>
+        </w:rPr>
+        <w:t xml:space="preserve">#change open science to m_true once the rating is in no longer in testing phase</w:t>
       </w:r>
       <w:r>
         <w:br/>

</xml_diff>